<commit_message>
work on chapter 3
</commit_message>
<xml_diff>
--- a/tables/regression_table.docx
+++ b/tables/regression_table.docx
@@ -18,7 +18,7 @@
       </w:tblPr>
       <w:tblGrid>
         <w:gridCol w:w="1467"/>
-        <w:gridCol w:w="1283"/>
+        <w:gridCol w:w="1344"/>
         <w:gridCol w:w="1834"/>
         <w:gridCol w:w="1406"/>
         <w:gridCol w:w="1797"/>
@@ -338,7 +338,7 @@
                 <w:szCs w:val="22"/>
                 <w:color w:val="000000"/>
               </w:rPr>
-              <w:t xml:space="preserve">0.182 **</w:t>
+              <w:t xml:space="preserve">0.207 ***</w:t>
             </w:r>
           </w:p>
         </w:tc>
@@ -382,7 +382,7 @@
                 <w:szCs w:val="22"/>
                 <w:color w:val="000000"/>
               </w:rPr>
-              <w:t xml:space="preserve">0.182 ***</w:t>
+              <w:t xml:space="preserve">0.207 **</w:t>
             </w:r>
           </w:p>
         </w:tc>
@@ -426,7 +426,7 @@
                 <w:szCs w:val="22"/>
                 <w:color w:val="000000"/>
               </w:rPr>
-              <w:t xml:space="preserve">-0.912 ***</w:t>
+              <w:t xml:space="preserve">-0.813 ***</w:t>
             </w:r>
           </w:p>
         </w:tc>
@@ -470,7 +470,7 @@
                 <w:szCs w:val="22"/>
                 <w:color w:val="000000"/>
               </w:rPr>
-              <w:t xml:space="preserve">0.182 ***</w:t>
+              <w:t xml:space="preserve">-0.813 **</w:t>
             </w:r>
           </w:p>
         </w:tc>
@@ -564,7 +564,7 @@
                 <w:szCs w:val="22"/>
                 <w:color w:val="000000"/>
               </w:rPr>
-              <w:t xml:space="preserve">(0.054)  </w:t>
+              <w:t xml:space="preserve">(0.057)   </w:t>
             </w:r>
           </w:p>
         </w:tc>
@@ -608,7 +608,7 @@
                 <w:szCs w:val="22"/>
                 <w:color w:val="000000"/>
               </w:rPr>
-              <w:t xml:space="preserve">(0.045)   </w:t>
+              <w:t xml:space="preserve">(0.077)  </w:t>
             </w:r>
           </w:p>
         </w:tc>
@@ -652,7 +652,7 @@
                 <w:szCs w:val="22"/>
                 <w:color w:val="000000"/>
               </w:rPr>
-              <w:t xml:space="preserve">(0.178)   </w:t>
+              <w:t xml:space="preserve">(0.173)   </w:t>
             </w:r>
           </w:p>
         </w:tc>
@@ -696,7 +696,7 @@
                 <w:szCs w:val="22"/>
                 <w:color w:val="000000"/>
               </w:rPr>
-              <w:t xml:space="preserve">(0.045)   </w:t>
+              <w:t xml:space="preserve">(0.275)  </w:t>
             </w:r>
           </w:p>
         </w:tc>
@@ -790,7 +790,7 @@
                 <w:szCs w:val="22"/>
                 <w:color w:val="000000"/>
               </w:rPr>
-              <w:t xml:space="preserve">0.212 **</w:t>
+              <w:t xml:space="preserve">0.265 ** </w:t>
             </w:r>
           </w:p>
         </w:tc>
@@ -834,7 +834,7 @@
                 <w:szCs w:val="22"/>
                 <w:color w:val="000000"/>
               </w:rPr>
-              <w:t xml:space="preserve">0.212 *  </w:t>
+              <w:t xml:space="preserve">0.265 * </w:t>
             </w:r>
           </w:p>
         </w:tc>
@@ -878,7 +878,7 @@
                 <w:szCs w:val="22"/>
                 <w:color w:val="000000"/>
               </w:rPr>
-              <w:t xml:space="preserve">0.631 ** </w:t>
+              <w:t xml:space="preserve">0.727 ** </w:t>
             </w:r>
           </w:p>
         </w:tc>
@@ -922,7 +922,7 @@
                 <w:szCs w:val="22"/>
                 <w:color w:val="000000"/>
               </w:rPr>
-              <w:t xml:space="preserve">0.212 *  </w:t>
+              <w:t xml:space="preserve">0.727 * </w:t>
             </w:r>
           </w:p>
         </w:tc>
@@ -1016,7 +1016,7 @@
                 <w:szCs w:val="22"/>
                 <w:color w:val="000000"/>
               </w:rPr>
-              <w:t xml:space="preserve">(0.079)  </w:t>
+              <w:t xml:space="preserve">(0.083)   </w:t>
             </w:r>
           </w:p>
         </w:tc>
@@ -1060,7 +1060,7 @@
                 <w:szCs w:val="22"/>
                 <w:color w:val="000000"/>
               </w:rPr>
-              <w:t xml:space="preserve">(0.083)   </w:t>
+              <w:t xml:space="preserve">(0.103)  </w:t>
             </w:r>
           </w:p>
         </w:tc>
@@ -1104,7 +1104,7 @@
                 <w:szCs w:val="22"/>
                 <w:color w:val="000000"/>
               </w:rPr>
-              <w:t xml:space="preserve">(0.241)   </w:t>
+              <w:t xml:space="preserve">(0.236)   </w:t>
             </w:r>
           </w:p>
         </w:tc>
@@ -1148,7 +1148,7 @@
                 <w:szCs w:val="22"/>
                 <w:color w:val="000000"/>
               </w:rPr>
-              <w:t xml:space="preserve">(0.083)   </w:t>
+              <w:t xml:space="preserve">(0.287)  </w:t>
             </w:r>
           </w:p>
         </w:tc>
@@ -1242,7 +1242,7 @@
                 <w:szCs w:val="22"/>
                 <w:color w:val="000000"/>
               </w:rPr>
-              <w:t xml:space="preserve">0.044   </w:t>
+              <w:t xml:space="preserve">0.128    </w:t>
             </w:r>
           </w:p>
         </w:tc>
@@ -1286,7 +1286,7 @@
                 <w:szCs w:val="22"/>
                 <w:color w:val="000000"/>
               </w:rPr>
-              <w:t xml:space="preserve">0.044    </w:t>
+              <w:t xml:space="preserve">0.128   </w:t>
             </w:r>
           </w:p>
         </w:tc>
@@ -1330,7 +1330,7 @@
                 <w:szCs w:val="22"/>
                 <w:color w:val="000000"/>
               </w:rPr>
-              <w:t xml:space="preserve">0.159    </w:t>
+              <w:t xml:space="preserve">0.366    </w:t>
             </w:r>
           </w:p>
         </w:tc>
@@ -1374,7 +1374,7 @@
                 <w:szCs w:val="22"/>
                 <w:color w:val="000000"/>
               </w:rPr>
-              <w:t xml:space="preserve">0.044    </w:t>
+              <w:t xml:space="preserve">0.366   </w:t>
             </w:r>
           </w:p>
         </w:tc>
@@ -1468,7 +1468,7 @@
                 <w:szCs w:val="22"/>
                 <w:color w:val="000000"/>
               </w:rPr>
-              <w:t xml:space="preserve">(0.084)  </w:t>
+              <w:t xml:space="preserve">(0.088)   </w:t>
             </w:r>
           </w:p>
         </w:tc>
@@ -1512,7 +1512,7 @@
                 <w:szCs w:val="22"/>
                 <w:color w:val="000000"/>
               </w:rPr>
-              <w:t xml:space="preserve">(0.088)   </w:t>
+              <w:t xml:space="preserve">(0.072)  </w:t>
             </w:r>
           </w:p>
         </w:tc>
@@ -1556,7 +1556,7 @@
                 <w:szCs w:val="22"/>
                 <w:color w:val="000000"/>
               </w:rPr>
-              <w:t xml:space="preserve">(0.258)   </w:t>
+              <w:t xml:space="preserve">(0.250)   </w:t>
             </w:r>
           </w:p>
         </w:tc>
@@ -1600,7 +1600,7 @@
                 <w:szCs w:val="22"/>
                 <w:color w:val="000000"/>
               </w:rPr>
-              <w:t xml:space="preserve">(0.088)   </w:t>
+              <w:t xml:space="preserve">(0.227)  </w:t>
             </w:r>
           </w:p>
         </w:tc>
@@ -1694,7 +1694,7 @@
                 <w:szCs w:val="22"/>
                 <w:color w:val="000000"/>
               </w:rPr>
-              <w:t xml:space="preserve">131       </w:t>
+              <w:t xml:space="preserve">131        </w:t>
             </w:r>
           </w:p>
         </w:tc>
@@ -1738,7 +1738,7 @@
                 <w:szCs w:val="22"/>
                 <w:color w:val="000000"/>
               </w:rPr>
-              <w:t xml:space="preserve">131        </w:t>
+              <w:t xml:space="preserve">131       </w:t>
             </w:r>
           </w:p>
         </w:tc>
@@ -1826,7 +1826,7 @@
                 <w:szCs w:val="22"/>
                 <w:color w:val="000000"/>
               </w:rPr>
-              <w:t xml:space="preserve">131        </w:t>
+              <w:t xml:space="preserve">131       </w:t>
             </w:r>
           </w:p>
         </w:tc>
@@ -1920,7 +1920,7 @@
                 <w:szCs w:val="22"/>
                 <w:color w:val="000000"/>
               </w:rPr>
-              <w:t xml:space="preserve">       </w:t>
+              <w:t xml:space="preserve">        </w:t>
             </w:r>
           </w:p>
         </w:tc>
@@ -1964,7 +1964,7 @@
                 <w:szCs w:val="22"/>
                 <w:color w:val="000000"/>
               </w:rPr>
-              <w:t xml:space="preserve">4        </w:t>
+              <w:t xml:space="preserve">4       </w:t>
             </w:r>
           </w:p>
         </w:tc>
@@ -2052,7 +2052,7 @@
                 <w:szCs w:val="22"/>
                 <w:color w:val="000000"/>
               </w:rPr>
-              <w:t xml:space="preserve">4        </w:t>
+              <w:t xml:space="preserve">4       </w:t>
             </w:r>
           </w:p>
         </w:tc>
@@ -2146,7 +2146,7 @@
                 <w:szCs w:val="22"/>
                 <w:color w:val="000000"/>
               </w:rPr>
-              <w:t xml:space="preserve">0.041   </w:t>
+              <w:t xml:space="preserve">0.074    </w:t>
             </w:r>
           </w:p>
         </w:tc>
@@ -2190,7 +2190,7 @@
                 <w:szCs w:val="22"/>
                 <w:color w:val="000000"/>
               </w:rPr>
-              <w:t xml:space="preserve">        </w:t>
+              <w:t xml:space="preserve">       </w:t>
             </w:r>
           </w:p>
         </w:tc>
@@ -2278,7 +2278,7 @@
                 <w:szCs w:val="22"/>
                 <w:color w:val="000000"/>
               </w:rPr>
-              <w:t xml:space="preserve">        </w:t>
+              <w:t xml:space="preserve">       </w:t>
             </w:r>
           </w:p>
         </w:tc>

</xml_diff>